<commit_message>
feat: Add UI enhancements and environment loading for settings
</commit_message>
<xml_diff>
--- a/templates/commercial_offer_pos78_template.docx
+++ b/templates/commercial_offer_pos78_template.docx
@@ -19,9 +19,9 @@
           <w:lang w:eastAsia="ru-RU"/>
         </w:rPr>
         <w:drawing>
-          <wp:inline distT="0" distB="0" distL="0" distR="0" wp14:anchorId="26CCDA49" wp14:editId="3A76EC06">
-            <wp:extent cx="6591300" cy="723900"/>
-            <wp:effectExtent l="0" t="0" r="0" b="0"/>
+          <wp:inline distT="0" distB="0" distL="0" distR="0" wp14:anchorId="26CCDA49" wp14:editId="3C832FA6">
+            <wp:extent cx="5553075" cy="661495"/>
+            <wp:effectExtent l="0" t="0" r="0" b="5715"/>
             <wp:docPr id="1" name="image1.jpeg"/>
             <wp:cNvGraphicFramePr>
               <a:graphicFrameLocks xmlns:a="http://schemas.openxmlformats.org/drawingml/2006/main" noChangeAspect="1"/>
@@ -51,7 +51,7 @@
                   <pic:spPr bwMode="auto">
                     <a:xfrm>
                       <a:off x="0" y="0"/>
-                      <a:ext cx="6591300" cy="723900"/>
+                      <a:ext cx="5589063" cy="665782"/>
                     </a:xfrm>
                     <a:prstGeom prst="rect">
                       <a:avLst/>
@@ -70,142 +70,8 @@
     </w:p>
     <w:p>
       <w:pPr>
-        <w:rPr>
-          <w:rFonts w:ascii="Times New Roman"/>
-          <w:sz w:val="20"/>
-        </w:rPr>
-        <w:sectPr>
-          <w:type w:val="continuous"/>
-          <w:pgSz w:w="16840" w:h="11910" w:orient="landscape"/>
-          <w:pgMar w:top="560" w:right="300" w:bottom="280" w:left="560" w:header="720" w:footer="720" w:gutter="0"/>
-          <w:cols w:space="720"/>
-        </w:sectPr>
-      </w:pPr>
-    </w:p>
-    <w:p>
-      <w:pPr>
         <w:pStyle w:val="a4"/>
       </w:pPr>
-      <w:r>
-        <w:t>ООО</w:t>
-      </w:r>
-      <w:r>
-        <w:rPr>
-          <w:spacing w:val="-3"/>
-        </w:rPr>
-        <w:t xml:space="preserve"> </w:t>
-      </w:r>
-      <w:r>
-        <w:t>«ПОС78»</w:t>
-      </w:r>
-    </w:p>
-    <w:p>
-      <w:pPr>
-        <w:spacing w:before="51"/>
-        <w:ind w:left="685"/>
-        <w:rPr>
-          <w:sz w:val="20"/>
-        </w:rPr>
-      </w:pPr>
-      <w:r>
-        <w:rPr>
-          <w:sz w:val="20"/>
-        </w:rPr>
-        <w:t>ИНН</w:t>
-      </w:r>
-      <w:r>
-        <w:rPr>
-          <w:spacing w:val="-5"/>
-          <w:sz w:val="20"/>
-        </w:rPr>
-        <w:t xml:space="preserve"> </w:t>
-      </w:r>
-      <w:r>
-        <w:rPr>
-          <w:sz w:val="20"/>
-        </w:rPr>
-        <w:t>7802469858</w:t>
-      </w:r>
-      <w:r>
-        <w:rPr>
-          <w:spacing w:val="-4"/>
-          <w:sz w:val="20"/>
-        </w:rPr>
-        <w:t xml:space="preserve"> </w:t>
-      </w:r>
-      <w:r>
-        <w:rPr>
-          <w:sz w:val="20"/>
-        </w:rPr>
-        <w:t>КПП</w:t>
-      </w:r>
-      <w:r>
-        <w:rPr>
-          <w:spacing w:val="-5"/>
-          <w:sz w:val="20"/>
-        </w:rPr>
-        <w:t xml:space="preserve"> </w:t>
-      </w:r>
-      <w:r>
-        <w:rPr>
-          <w:sz w:val="20"/>
-        </w:rPr>
-        <w:t>781101001</w:t>
-      </w:r>
-    </w:p>
-    <w:p>
-      <w:pPr>
-        <w:spacing w:before="35"/>
-        <w:ind w:left="685"/>
-        <w:rPr>
-          <w:sz w:val="20"/>
-        </w:rPr>
-      </w:pPr>
-      <w:r>
-        <w:rPr>
-          <w:sz w:val="20"/>
-        </w:rPr>
-        <w:t>ОГРН</w:t>
-      </w:r>
-      <w:r>
-        <w:rPr>
-          <w:spacing w:val="-8"/>
-          <w:sz w:val="20"/>
-        </w:rPr>
-        <w:t xml:space="preserve"> </w:t>
-      </w:r>
-      <w:r>
-        <w:rPr>
-          <w:sz w:val="20"/>
-        </w:rPr>
-        <w:t>1097847135430</w:t>
-      </w:r>
-      <w:r>
-        <w:rPr>
-          <w:spacing w:val="-4"/>
-          <w:sz w:val="20"/>
-        </w:rPr>
-        <w:t xml:space="preserve"> </w:t>
-      </w:r>
-      <w:r>
-        <w:rPr>
-          <w:sz w:val="20"/>
-        </w:rPr>
-        <w:t>ОКПО</w:t>
-      </w:r>
-      <w:r>
-        <w:rPr>
-          <w:spacing w:val="-5"/>
-          <w:sz w:val="20"/>
-        </w:rPr>
-        <w:t xml:space="preserve"> </w:t>
-      </w:r>
-      <w:r>
-        <w:rPr>
-          <w:sz w:val="20"/>
-        </w:rPr>
-        <w:t>61001367</w:t>
-      </w:r>
     </w:p>
     <w:p>
       <w:pPr>
@@ -215,326 +81,419 @@
           <w:sz w:val="20"/>
         </w:rPr>
       </w:pPr>
-      <w:r>
-        <w:rPr>
-          <w:sz w:val="20"/>
-        </w:rPr>
-        <w:t>тел./факс:</w:t>
-      </w:r>
-      <w:r>
-        <w:rPr>
-          <w:spacing w:val="-8"/>
-          <w:sz w:val="20"/>
-        </w:rPr>
-        <w:t xml:space="preserve"> </w:t>
-      </w:r>
-      <w:r>
-        <w:rPr>
-          <w:sz w:val="20"/>
-        </w:rPr>
-        <w:t>(812)</w:t>
-      </w:r>
-      <w:r>
-        <w:rPr>
-          <w:spacing w:val="-5"/>
-          <w:sz w:val="20"/>
-        </w:rPr>
-        <w:t xml:space="preserve"> </w:t>
-      </w:r>
-      <w:r>
-        <w:rPr>
-          <w:sz w:val="20"/>
-        </w:rPr>
-        <w:t>309-3515</w:t>
-      </w:r>
-      <w:r>
-        <w:rPr>
-          <w:spacing w:val="-5"/>
-          <w:sz w:val="20"/>
-        </w:rPr>
-        <w:t xml:space="preserve"> </w:t>
-      </w:r>
-      <w:r>
-        <w:rPr>
-          <w:sz w:val="20"/>
-        </w:rPr>
-        <w:t>многоканальный</w:t>
-      </w:r>
     </w:p>
-    <w:p>
-      <w:pPr>
-        <w:pStyle w:val="a3"/>
-        <w:spacing w:before="7"/>
-        <w:rPr>
-          <w:sz w:val="20"/>
-        </w:rPr>
-      </w:pPr>
-      <w:r>
-        <w:br w:type="column"/>
-      </w:r>
-    </w:p>
-    <w:p>
-      <w:pPr>
-        <w:ind w:right="508"/>
-        <w:jc w:val="right"/>
-        <w:rPr>
-          <w:sz w:val="20"/>
-        </w:rPr>
-      </w:pPr>
-      <w:r>
-        <w:rPr>
-          <w:sz w:val="20"/>
-        </w:rPr>
-        <w:t>192019,</w:t>
-      </w:r>
-      <w:r>
-        <w:rPr>
-          <w:spacing w:val="-4"/>
-          <w:sz w:val="20"/>
-        </w:rPr>
-        <w:t xml:space="preserve"> </w:t>
-      </w:r>
-      <w:r>
-        <w:rPr>
-          <w:sz w:val="20"/>
-        </w:rPr>
-        <w:t>г.</w:t>
-      </w:r>
-      <w:r>
-        <w:rPr>
-          <w:spacing w:val="-5"/>
-          <w:sz w:val="20"/>
-        </w:rPr>
-        <w:t xml:space="preserve"> </w:t>
-      </w:r>
-      <w:r>
-        <w:rPr>
-          <w:sz w:val="20"/>
-        </w:rPr>
-        <w:t>Санкт-Петербург,</w:t>
-      </w:r>
-      <w:r>
-        <w:rPr>
-          <w:spacing w:val="-4"/>
-          <w:sz w:val="20"/>
-        </w:rPr>
-        <w:t xml:space="preserve"> </w:t>
-      </w:r>
-      <w:r>
-        <w:rPr>
-          <w:sz w:val="20"/>
-        </w:rPr>
-        <w:t>наб.</w:t>
-      </w:r>
-      <w:r>
-        <w:rPr>
-          <w:spacing w:val="-5"/>
-          <w:sz w:val="20"/>
-        </w:rPr>
-        <w:t xml:space="preserve"> </w:t>
-      </w:r>
-      <w:r>
-        <w:rPr>
-          <w:sz w:val="20"/>
-        </w:rPr>
-        <w:t>Обводного</w:t>
-      </w:r>
-      <w:r>
-        <w:rPr>
-          <w:spacing w:val="-3"/>
-          <w:sz w:val="20"/>
-        </w:rPr>
-        <w:t xml:space="preserve"> </w:t>
-      </w:r>
-      <w:r>
-        <w:rPr>
-          <w:sz w:val="20"/>
-        </w:rPr>
-        <w:t>канала,</w:t>
-      </w:r>
-      <w:r>
-        <w:rPr>
-          <w:spacing w:val="-4"/>
-          <w:sz w:val="20"/>
-        </w:rPr>
-        <w:t xml:space="preserve"> </w:t>
-      </w:r>
-      <w:r>
-        <w:rPr>
-          <w:sz w:val="20"/>
-        </w:rPr>
-        <w:t>д.14</w:t>
-      </w:r>
-    </w:p>
-    <w:p>
-      <w:pPr>
-        <w:spacing w:before="1"/>
-        <w:ind w:right="528"/>
-        <w:jc w:val="right"/>
-        <w:rPr>
-          <w:sz w:val="20"/>
-        </w:rPr>
-      </w:pPr>
-      <w:r>
-        <w:rPr>
-          <w:spacing w:val="-1"/>
-          <w:sz w:val="20"/>
-        </w:rPr>
-        <w:t>р/с</w:t>
-      </w:r>
-      <w:r>
-        <w:rPr>
-          <w:spacing w:val="4"/>
-          <w:sz w:val="20"/>
-        </w:rPr>
-        <w:t xml:space="preserve"> </w:t>
-      </w:r>
-      <w:r>
-        <w:rPr>
-          <w:spacing w:val="-1"/>
-          <w:sz w:val="20"/>
-        </w:rPr>
-        <w:t>40702810317000004155</w:t>
-      </w:r>
-    </w:p>
-    <w:p>
-      <w:pPr>
-        <w:spacing w:before="1"/>
-        <w:ind w:left="1816" w:right="496" w:hanging="711"/>
-        <w:rPr>
-          <w:sz w:val="20"/>
-        </w:rPr>
-      </w:pPr>
-      <w:r>
-        <w:rPr>
-          <w:sz w:val="20"/>
-        </w:rPr>
-        <w:t>в ОАО "БАНК САНКТ-ПЕТЕРБУРГ" г. Санкт-Петербург</w:t>
-      </w:r>
-      <w:r>
-        <w:rPr>
-          <w:spacing w:val="-43"/>
-          <w:sz w:val="20"/>
-        </w:rPr>
-        <w:t xml:space="preserve"> </w:t>
-      </w:r>
-      <w:r>
-        <w:rPr>
-          <w:sz w:val="20"/>
-        </w:rPr>
-        <w:t>к/с</w:t>
-      </w:r>
-      <w:r>
-        <w:rPr>
-          <w:spacing w:val="-10"/>
-          <w:sz w:val="20"/>
-        </w:rPr>
-        <w:t xml:space="preserve"> </w:t>
-      </w:r>
-      <w:r>
-        <w:rPr>
-          <w:sz w:val="20"/>
-        </w:rPr>
-        <w:t>30101810900000000790</w:t>
-      </w:r>
-      <w:r>
-        <w:rPr>
-          <w:spacing w:val="-8"/>
-          <w:sz w:val="20"/>
-        </w:rPr>
-        <w:t xml:space="preserve"> </w:t>
-      </w:r>
-      <w:r>
-        <w:rPr>
-          <w:sz w:val="20"/>
-        </w:rPr>
-        <w:t>БИК</w:t>
-      </w:r>
-      <w:r>
-        <w:rPr>
-          <w:spacing w:val="-10"/>
-          <w:sz w:val="20"/>
-        </w:rPr>
-        <w:t xml:space="preserve"> </w:t>
-      </w:r>
-      <w:r>
-        <w:rPr>
-          <w:sz w:val="20"/>
-        </w:rPr>
-        <w:t>044030790</w:t>
-      </w:r>
-    </w:p>
-    <w:p>
-      <w:pPr>
-        <w:rPr>
-          <w:sz w:val="20"/>
-        </w:rPr>
-        <w:sectPr>
-          <w:type w:val="continuous"/>
-          <w:pgSz w:w="16840" w:h="11910" w:orient="landscape"/>
-          <w:pgMar w:top="560" w:right="300" w:bottom="280" w:left="560" w:header="720" w:footer="720" w:gutter="0"/>
-          <w:cols w:num="2" w:space="720" w:equalWidth="0">
-            <w:col w:w="4371" w:space="5594"/>
-            <w:col w:w="6015"/>
-          </w:cols>
-        </w:sectPr>
-      </w:pPr>
-    </w:p>
-    <w:p>
-      <w:pPr>
-        <w:pStyle w:val="a3"/>
-        <w:rPr>
-          <w:sz w:val="20"/>
-        </w:rPr>
-      </w:pPr>
-    </w:p>
-    <w:p>
-      <w:pPr>
-        <w:pStyle w:val="a3"/>
-        <w:spacing w:before="6"/>
-        <w:rPr>
-          <w:sz w:val="20"/>
-        </w:rPr>
-      </w:pPr>
-    </w:p>
-    <w:p>
-      <w:pPr>
-        <w:pStyle w:val="a3"/>
-        <w:spacing w:before="52"/>
-        <w:ind w:left="12733" w:right="828"/>
-        <w:jc w:val="center"/>
-      </w:pPr>
-      <w:r>
-        <w:t>Исх.</w:t>
-      </w:r>
-      <w:r>
-        <w:rPr>
-          <w:spacing w:val="-4"/>
-        </w:rPr>
-        <w:t xml:space="preserve"> </w:t>
-      </w:r>
-      <w:r>
-        <w:t>№19</w:t>
-      </w:r>
-      <w:r>
-        <w:rPr>
-          <w:spacing w:val="-2"/>
-        </w:rPr>
-        <w:t xml:space="preserve"> </w:t>
-      </w:r>
-      <w:r>
-        <w:t>от</w:t>
-      </w:r>
-      <w:r>
-        <w:rPr>
-          <w:spacing w:val="-2"/>
-        </w:rPr>
-        <w:t xml:space="preserve"> </w:t>
-      </w:r>
-      <w:r>
-        <w:t>04.08.2021</w:t>
-      </w:r>
-    </w:p>
+    <w:tbl>
+      <w:tblPr>
+        <w:tblStyle w:val="a7"/>
+        <w:tblW w:w="11199" w:type="dxa"/>
+        <w:tblInd w:w="-5" w:type="dxa"/>
+        <w:tblBorders>
+          <w:top w:val="none" w:sz="0" w:space="0" w:color="auto"/>
+          <w:left w:val="none" w:sz="0" w:space="0" w:color="auto"/>
+          <w:bottom w:val="none" w:sz="0" w:space="0" w:color="auto"/>
+          <w:right w:val="none" w:sz="0" w:space="0" w:color="auto"/>
+          <w:insideH w:val="none" w:sz="0" w:space="0" w:color="auto"/>
+          <w:insideV w:val="none" w:sz="0" w:space="0" w:color="auto"/>
+        </w:tblBorders>
+        <w:tblLook w:val="04A0" w:firstRow="1" w:lastRow="0" w:firstColumn="1" w:lastColumn="0" w:noHBand="0" w:noVBand="1"/>
+      </w:tblPr>
+      <w:tblGrid>
+        <w:gridCol w:w="5170"/>
+        <w:gridCol w:w="6029"/>
+      </w:tblGrid>
+      <w:tr>
+        <w:trPr>
+          <w:trHeight w:val="1279"/>
+        </w:trPr>
+        <w:tc>
+          <w:tcPr>
+            <w:tcW w:w="5170" w:type="dxa"/>
+          </w:tcPr>
+          <w:p>
+            <w:pPr>
+              <w:pStyle w:val="a4"/>
+              <w:ind w:left="0"/>
+            </w:pPr>
+            <w:r>
+              <w:t>ООО</w:t>
+            </w:r>
+            <w:r>
+              <w:rPr>
+                <w:spacing w:val="-3"/>
+              </w:rPr>
+              <w:t xml:space="preserve"> </w:t>
+            </w:r>
+            <w:r>
+              <w:t>«ПОС78»</w:t>
+            </w:r>
+          </w:p>
+          <w:p>
+            <w:pPr>
+              <w:spacing w:before="51"/>
+              <w:rPr>
+                <w:sz w:val="20"/>
+              </w:rPr>
+            </w:pPr>
+            <w:r>
+              <w:rPr>
+                <w:sz w:val="20"/>
+              </w:rPr>
+              <w:t>ИНН</w:t>
+            </w:r>
+            <w:r>
+              <w:rPr>
+                <w:spacing w:val="-5"/>
+                <w:sz w:val="20"/>
+              </w:rPr>
+              <w:t xml:space="preserve"> </w:t>
+            </w:r>
+            <w:r>
+              <w:rPr>
+                <w:sz w:val="20"/>
+              </w:rPr>
+              <w:t>7802469858</w:t>
+            </w:r>
+            <w:r>
+              <w:rPr>
+                <w:spacing w:val="-4"/>
+                <w:sz w:val="20"/>
+              </w:rPr>
+              <w:t xml:space="preserve"> </w:t>
+            </w:r>
+            <w:r>
+              <w:rPr>
+                <w:sz w:val="20"/>
+              </w:rPr>
+              <w:t>КПП</w:t>
+            </w:r>
+            <w:r>
+              <w:rPr>
+                <w:spacing w:val="-5"/>
+                <w:sz w:val="20"/>
+              </w:rPr>
+              <w:t xml:space="preserve"> </w:t>
+            </w:r>
+            <w:r>
+              <w:rPr>
+                <w:sz w:val="20"/>
+              </w:rPr>
+              <w:t>781101001</w:t>
+            </w:r>
+          </w:p>
+          <w:p>
+            <w:pPr>
+              <w:spacing w:before="35"/>
+              <w:rPr>
+                <w:sz w:val="20"/>
+              </w:rPr>
+            </w:pPr>
+            <w:r>
+              <w:rPr>
+                <w:sz w:val="20"/>
+              </w:rPr>
+              <w:t>ОГРН</w:t>
+            </w:r>
+            <w:r>
+              <w:rPr>
+                <w:spacing w:val="-8"/>
+                <w:sz w:val="20"/>
+              </w:rPr>
+              <w:t xml:space="preserve"> </w:t>
+            </w:r>
+            <w:r>
+              <w:rPr>
+                <w:sz w:val="20"/>
+              </w:rPr>
+              <w:t>1097847135430</w:t>
+            </w:r>
+            <w:r>
+              <w:rPr>
+                <w:spacing w:val="-4"/>
+                <w:sz w:val="20"/>
+              </w:rPr>
+              <w:t xml:space="preserve"> </w:t>
+            </w:r>
+            <w:r>
+              <w:rPr>
+                <w:sz w:val="20"/>
+              </w:rPr>
+              <w:t>ОКПО</w:t>
+            </w:r>
+            <w:r>
+              <w:rPr>
+                <w:spacing w:val="-5"/>
+                <w:sz w:val="20"/>
+              </w:rPr>
+              <w:t xml:space="preserve"> </w:t>
+            </w:r>
+            <w:r>
+              <w:rPr>
+                <w:sz w:val="20"/>
+              </w:rPr>
+              <w:t>61001367</w:t>
+            </w:r>
+          </w:p>
+          <w:p>
+            <w:pPr>
+              <w:spacing w:before="36"/>
+              <w:rPr>
+                <w:sz w:val="20"/>
+              </w:rPr>
+            </w:pPr>
+            <w:r>
+              <w:rPr>
+                <w:sz w:val="20"/>
+              </w:rPr>
+              <w:t>тел./факс:</w:t>
+            </w:r>
+            <w:r>
+              <w:rPr>
+                <w:spacing w:val="-8"/>
+                <w:sz w:val="20"/>
+              </w:rPr>
+              <w:t xml:space="preserve"> </w:t>
+            </w:r>
+            <w:r>
+              <w:rPr>
+                <w:sz w:val="20"/>
+              </w:rPr>
+              <w:t>(812)</w:t>
+            </w:r>
+            <w:r>
+              <w:rPr>
+                <w:spacing w:val="-5"/>
+                <w:sz w:val="20"/>
+              </w:rPr>
+              <w:t xml:space="preserve"> </w:t>
+            </w:r>
+            <w:r>
+              <w:rPr>
+                <w:sz w:val="20"/>
+              </w:rPr>
+              <w:t>309-3515</w:t>
+            </w:r>
+            <w:r>
+              <w:rPr>
+                <w:spacing w:val="-5"/>
+                <w:sz w:val="20"/>
+              </w:rPr>
+              <w:t xml:space="preserve"> </w:t>
+            </w:r>
+            <w:r>
+              <w:rPr>
+                <w:sz w:val="20"/>
+              </w:rPr>
+              <w:t>многоканальный</w:t>
+            </w:r>
+          </w:p>
+        </w:tc>
+        <w:tc>
+          <w:tcPr>
+            <w:tcW w:w="6029" w:type="dxa"/>
+          </w:tcPr>
+          <w:p>
+            <w:pPr>
+              <w:ind w:right="508"/>
+              <w:jc w:val="right"/>
+              <w:rPr>
+                <w:sz w:val="20"/>
+              </w:rPr>
+            </w:pPr>
+            <w:r>
+              <w:rPr>
+                <w:sz w:val="20"/>
+              </w:rPr>
+              <w:t>192019,</w:t>
+            </w:r>
+            <w:r>
+              <w:rPr>
+                <w:spacing w:val="-4"/>
+                <w:sz w:val="20"/>
+              </w:rPr>
+              <w:t xml:space="preserve"> </w:t>
+            </w:r>
+            <w:r>
+              <w:rPr>
+                <w:sz w:val="20"/>
+              </w:rPr>
+              <w:t>г.</w:t>
+            </w:r>
+            <w:r>
+              <w:rPr>
+                <w:spacing w:val="-5"/>
+                <w:sz w:val="20"/>
+              </w:rPr>
+              <w:t xml:space="preserve"> </w:t>
+            </w:r>
+            <w:r>
+              <w:rPr>
+                <w:sz w:val="20"/>
+              </w:rPr>
+              <w:t>Санкт-Петербург,</w:t>
+            </w:r>
+            <w:r>
+              <w:rPr>
+                <w:spacing w:val="-4"/>
+                <w:sz w:val="20"/>
+              </w:rPr>
+              <w:t xml:space="preserve"> </w:t>
+            </w:r>
+            <w:r>
+              <w:rPr>
+                <w:sz w:val="20"/>
+              </w:rPr>
+              <w:t>наб.</w:t>
+            </w:r>
+            <w:r>
+              <w:rPr>
+                <w:spacing w:val="-5"/>
+                <w:sz w:val="20"/>
+              </w:rPr>
+              <w:t xml:space="preserve"> </w:t>
+            </w:r>
+            <w:r>
+              <w:rPr>
+                <w:sz w:val="20"/>
+              </w:rPr>
+              <w:t>Обводного</w:t>
+            </w:r>
+            <w:r>
+              <w:rPr>
+                <w:spacing w:val="-3"/>
+                <w:sz w:val="20"/>
+              </w:rPr>
+              <w:t xml:space="preserve"> </w:t>
+            </w:r>
+            <w:r>
+              <w:rPr>
+                <w:sz w:val="20"/>
+              </w:rPr>
+              <w:t>канала,</w:t>
+            </w:r>
+            <w:r>
+              <w:rPr>
+                <w:spacing w:val="-4"/>
+                <w:sz w:val="20"/>
+              </w:rPr>
+              <w:t xml:space="preserve"> </w:t>
+            </w:r>
+            <w:r>
+              <w:rPr>
+                <w:sz w:val="20"/>
+              </w:rPr>
+              <w:t>д.14</w:t>
+            </w:r>
+          </w:p>
+          <w:p>
+            <w:pPr>
+              <w:spacing w:before="1"/>
+              <w:ind w:right="528"/>
+              <w:jc w:val="right"/>
+              <w:rPr>
+                <w:sz w:val="20"/>
+              </w:rPr>
+            </w:pPr>
+            <w:r>
+              <w:rPr>
+                <w:spacing w:val="-1"/>
+                <w:sz w:val="20"/>
+              </w:rPr>
+              <w:t>р/с</w:t>
+            </w:r>
+            <w:r>
+              <w:rPr>
+                <w:spacing w:val="4"/>
+                <w:sz w:val="20"/>
+              </w:rPr>
+              <w:t xml:space="preserve"> </w:t>
+            </w:r>
+            <w:r>
+              <w:rPr>
+                <w:spacing w:val="-1"/>
+                <w:sz w:val="20"/>
+              </w:rPr>
+              <w:t>40702810317000004155</w:t>
+            </w:r>
+          </w:p>
+          <w:p>
+            <w:pPr>
+              <w:spacing w:before="1"/>
+              <w:ind w:left="1816" w:right="496" w:hanging="711"/>
+              <w:jc w:val="right"/>
+              <w:rPr>
+                <w:sz w:val="20"/>
+              </w:rPr>
+            </w:pPr>
+            <w:r>
+              <w:rPr>
+                <w:sz w:val="20"/>
+              </w:rPr>
+              <w:t>в ОАО "БАНК САНКТ-ПЕТЕРБУРГ" г. Санкт-Петербург</w:t>
+            </w:r>
+            <w:r>
+              <w:rPr>
+                <w:spacing w:val="-43"/>
+                <w:sz w:val="20"/>
+              </w:rPr>
+              <w:t xml:space="preserve"> </w:t>
+            </w:r>
+            <w:r>
+              <w:rPr>
+                <w:sz w:val="20"/>
+              </w:rPr>
+              <w:t>к/с</w:t>
+            </w:r>
+            <w:r>
+              <w:rPr>
+                <w:spacing w:val="-10"/>
+                <w:sz w:val="20"/>
+              </w:rPr>
+              <w:t xml:space="preserve"> </w:t>
+            </w:r>
+            <w:r>
+              <w:rPr>
+                <w:sz w:val="20"/>
+              </w:rPr>
+              <w:t>30101810900000000790</w:t>
+            </w:r>
+            <w:r>
+              <w:rPr>
+                <w:spacing w:val="-8"/>
+                <w:sz w:val="20"/>
+              </w:rPr>
+              <w:t xml:space="preserve"> </w:t>
+            </w:r>
+            <w:r>
+              <w:rPr>
+                <w:sz w:val="20"/>
+              </w:rPr>
+              <w:t>БИК</w:t>
+            </w:r>
+            <w:r>
+              <w:rPr>
+                <w:spacing w:val="-10"/>
+                <w:sz w:val="20"/>
+              </w:rPr>
+              <w:t xml:space="preserve"> </w:t>
+            </w:r>
+            <w:r>
+              <w:rPr>
+                <w:sz w:val="20"/>
+              </w:rPr>
+              <w:t>044030790</w:t>
+            </w:r>
+          </w:p>
+          <w:p>
+            <w:pPr>
+              <w:spacing w:before="36"/>
+              <w:rPr>
+                <w:sz w:val="20"/>
+              </w:rPr>
+            </w:pPr>
+          </w:p>
+        </w:tc>
+      </w:tr>
+    </w:tbl>
     <w:p>
       <w:pPr>
         <w:spacing w:before="117"/>
@@ -801,6 +760,14 @@
         <w:spacing w:before="1"/>
         <w:ind w:left="1535" w:right="2775"/>
       </w:pPr>
+    </w:p>
+    <w:p>
+      <w:pPr>
+        <w:pStyle w:val="a3"/>
+        <w:spacing w:before="1"/>
+        <w:ind w:left="1535" w:right="2775"/>
+        <w:jc w:val="both"/>
+      </w:pPr>
       <w:r>
         <w:t>В стоимость включена доставка, включая погрузочно-загрузочные работы, занос в помещение и подъем на этаж.</w:t>
       </w:r>
@@ -836,19 +803,147 @@
       <w:pPr>
         <w:pStyle w:val="a3"/>
         <w:ind w:left="1535" w:right="289"/>
+        <w:jc w:val="both"/>
       </w:pPr>
       <w:r>
+        <w:t>Гарантийный срок на поставляемый товар – 12 месяцев -</w:t>
+      </w:r>
+      <w:r>
+        <w:rPr>
+          <w:spacing w:val="1"/>
+        </w:rPr>
+        <w:t xml:space="preserve"> </w:t>
+      </w:r>
+      <w:r>
+        <w:t>исчисляется со дня сдачи-приемки товара в порядке, определенном</w:t>
+      </w:r>
+      <w:r>
+        <w:rPr>
+          <w:spacing w:val="-52"/>
+        </w:rPr>
+        <w:t xml:space="preserve"> </w:t>
+      </w:r>
+      <w:r>
+        <w:t>Контрактом</w:t>
+      </w:r>
+      <w:r>
+        <w:rPr>
+          <w:spacing w:val="-2"/>
+        </w:rPr>
+        <w:t xml:space="preserve"> </w:t>
+      </w:r>
+      <w:r>
+        <w:t>(срок действия</w:t>
+      </w:r>
+      <w:r>
+        <w:rPr>
+          <w:spacing w:val="-3"/>
+        </w:rPr>
+        <w:t xml:space="preserve"> </w:t>
+      </w:r>
+      <w:r>
+        <w:t>гарантии производителя –</w:t>
+      </w:r>
+      <w:r>
+        <w:rPr>
+          <w:spacing w:val="-1"/>
+        </w:rPr>
+        <w:t xml:space="preserve"> </w:t>
+      </w:r>
+      <w:r>
+        <w:t>12</w:t>
+      </w:r>
+      <w:r>
+        <w:rPr>
+          <w:spacing w:val="-2"/>
+        </w:rPr>
+        <w:t xml:space="preserve"> </w:t>
+      </w:r>
+      <w:r>
+        <w:t>месяцев)</w:t>
+      </w:r>
+    </w:p>
+    <w:p>
+      <w:pPr>
+        <w:pStyle w:val="a3"/>
+        <w:spacing w:line="293" w:lineRule="exact"/>
+        <w:ind w:left="1535"/>
+        <w:jc w:val="both"/>
+      </w:pPr>
+      <w:r>
+        <w:t>Генеральный</w:t>
+      </w:r>
+      <w:r>
+        <w:rPr>
+          <w:spacing w:val="-5"/>
+        </w:rPr>
+        <w:t xml:space="preserve"> </w:t>
+      </w:r>
+      <w:r>
+        <w:t>директор</w:t>
+      </w:r>
+      <w:r>
+        <w:rPr>
+          <w:spacing w:val="-1"/>
+        </w:rPr>
+        <w:t xml:space="preserve"> </w:t>
+      </w:r>
+      <w:r>
+        <w:t>ООО</w:t>
+      </w:r>
+      <w:r>
+        <w:rPr>
+          <w:spacing w:val="-3"/>
+        </w:rPr>
+        <w:t xml:space="preserve"> </w:t>
+      </w:r>
+      <w:r>
+        <w:t>«ПОС78»</w:t>
+      </w:r>
+    </w:p>
+    <w:p>
+      <w:pPr>
+        <w:pStyle w:val="a3"/>
+        <w:rPr>
+          <w:sz w:val="20"/>
+        </w:rPr>
+      </w:pPr>
+    </w:p>
+    <w:p>
+      <w:pPr>
+        <w:pStyle w:val="a3"/>
+        <w:rPr>
+          <w:sz w:val="20"/>
+        </w:rPr>
+      </w:pPr>
+    </w:p>
+    <w:p>
+      <w:pPr>
+        <w:pStyle w:val="a3"/>
+        <w:rPr>
+          <w:sz w:val="20"/>
+        </w:rPr>
+      </w:pPr>
+    </w:p>
+    <w:p>
+      <w:pPr>
+        <w:pStyle w:val="a3"/>
+        <w:rPr>
+          <w:sz w:val="20"/>
+        </w:rPr>
+      </w:pPr>
+      <w:r>
         <w:rPr>
           <w:noProof/>
         </w:rPr>
         <w:drawing>
-          <wp:anchor distT="0" distB="0" distL="0" distR="0" simplePos="0" relativeHeight="251657216" behindDoc="0" locked="0" layoutInCell="1" allowOverlap="1" wp14:anchorId="15F9C037" wp14:editId="490A7538">
+          <wp:anchor distT="0" distB="0" distL="0" distR="0" simplePos="0" relativeHeight="251657216" behindDoc="0" locked="0" layoutInCell="1" allowOverlap="1" wp14:anchorId="15F9C037" wp14:editId="0AFB28FC">
             <wp:simplePos x="0" y="0"/>
             <wp:positionH relativeFrom="page">
-              <wp:posOffset>5683250</wp:posOffset>
+              <wp:posOffset>4206875</wp:posOffset>
             </wp:positionH>
             <wp:positionV relativeFrom="paragraph">
-              <wp:posOffset>138430</wp:posOffset>
+              <wp:posOffset>15240</wp:posOffset>
             </wp:positionV>
             <wp:extent cx="2668270" cy="1382395"/>
             <wp:effectExtent l="0" t="0" r="0" b="0"/>
@@ -904,132 +999,6 @@
           </wp:anchor>
         </w:drawing>
       </w:r>
-      <w:r>
-        <w:t>Гарантийный срок на поставляемый товар – 12 месяцев -</w:t>
-      </w:r>
-      <w:r>
-        <w:rPr>
-          <w:spacing w:val="1"/>
-        </w:rPr>
-        <w:t xml:space="preserve"> </w:t>
-      </w:r>
-      <w:r>
-        <w:t>исчисляется со дня сдачи-приемки товара в порядке, определенном</w:t>
-      </w:r>
-      <w:r>
-        <w:rPr>
-          <w:spacing w:val="-52"/>
-        </w:rPr>
-        <w:t xml:space="preserve"> </w:t>
-      </w:r>
-      <w:r>
-        <w:t>Контрактом</w:t>
-      </w:r>
-      <w:r>
-        <w:rPr>
-          <w:spacing w:val="-2"/>
-        </w:rPr>
-        <w:t xml:space="preserve"> </w:t>
-      </w:r>
-      <w:r>
-        <w:t>(срок действия</w:t>
-      </w:r>
-      <w:r>
-        <w:rPr>
-          <w:spacing w:val="-3"/>
-        </w:rPr>
-        <w:t xml:space="preserve"> </w:t>
-      </w:r>
-      <w:r>
-        <w:t>гарантии производителя –</w:t>
-      </w:r>
-      <w:r>
-        <w:rPr>
-          <w:spacing w:val="-1"/>
-        </w:rPr>
-        <w:t xml:space="preserve"> </w:t>
-      </w:r>
-      <w:r>
-        <w:t>12</w:t>
-      </w:r>
-      <w:r>
-        <w:rPr>
-          <w:spacing w:val="-2"/>
-        </w:rPr>
-        <w:t xml:space="preserve"> </w:t>
-      </w:r>
-      <w:r>
-        <w:t>месяцев)</w:t>
-      </w:r>
-    </w:p>
-    <w:p>
-      <w:pPr>
-        <w:pStyle w:val="a3"/>
-        <w:spacing w:line="293" w:lineRule="exact"/>
-        <w:ind w:left="1535"/>
-      </w:pPr>
-      <w:r>
-        <w:t>Генеральный</w:t>
-      </w:r>
-      <w:r>
-        <w:rPr>
-          <w:spacing w:val="-5"/>
-        </w:rPr>
-        <w:t xml:space="preserve"> </w:t>
-      </w:r>
-      <w:r>
-        <w:t>директор</w:t>
-      </w:r>
-      <w:r>
-        <w:rPr>
-          <w:spacing w:val="-1"/>
-        </w:rPr>
-        <w:t xml:space="preserve"> </w:t>
-      </w:r>
-      <w:r>
-        <w:t>ООО</w:t>
-      </w:r>
-      <w:r>
-        <w:rPr>
-          <w:spacing w:val="-3"/>
-        </w:rPr>
-        <w:t xml:space="preserve"> </w:t>
-      </w:r>
-      <w:r>
-        <w:t>«ПОС78»</w:t>
-      </w:r>
-    </w:p>
-    <w:p>
-      <w:pPr>
-        <w:pStyle w:val="a3"/>
-        <w:rPr>
-          <w:sz w:val="20"/>
-        </w:rPr>
-      </w:pPr>
-    </w:p>
-    <w:p>
-      <w:pPr>
-        <w:pStyle w:val="a3"/>
-        <w:rPr>
-          <w:sz w:val="20"/>
-        </w:rPr>
-      </w:pPr>
-    </w:p>
-    <w:p>
-      <w:pPr>
-        <w:pStyle w:val="a3"/>
-        <w:rPr>
-          <w:sz w:val="20"/>
-        </w:rPr>
-      </w:pPr>
-    </w:p>
-    <w:p>
-      <w:pPr>
-        <w:pStyle w:val="a3"/>
-        <w:rPr>
-          <w:sz w:val="20"/>
-        </w:rPr>
-      </w:pPr>
     </w:p>
     <w:p>
       <w:pPr>
@@ -1052,13 +1021,13 @@
           <w:noProof/>
         </w:rPr>
         <w:drawing>
-          <wp:anchor distT="0" distB="0" distL="0" distR="0" simplePos="0" relativeHeight="251658240" behindDoc="0" locked="0" layoutInCell="1" allowOverlap="1" wp14:anchorId="294FCB15" wp14:editId="2E21A9AB">
+          <wp:anchor distT="0" distB="0" distL="0" distR="0" simplePos="0" relativeHeight="251658240" behindDoc="0" locked="0" layoutInCell="1" allowOverlap="1" wp14:anchorId="294FCB15" wp14:editId="3D6CB7A5">
             <wp:simplePos x="0" y="0"/>
             <wp:positionH relativeFrom="page">
-              <wp:posOffset>2095500</wp:posOffset>
+              <wp:posOffset>1390650</wp:posOffset>
             </wp:positionH>
             <wp:positionV relativeFrom="paragraph">
-              <wp:posOffset>245745</wp:posOffset>
+              <wp:posOffset>1483995</wp:posOffset>
             </wp:positionV>
             <wp:extent cx="5318125" cy="101600"/>
             <wp:effectExtent l="0" t="0" r="0" b="0"/>
@@ -1116,10 +1085,10 @@
       </w:r>
     </w:p>
     <w:sectPr>
-      <w:type w:val="continuous"/>
-      <w:pgSz w:w="16840" w:h="11910" w:orient="landscape"/>
-      <w:pgMar w:top="560" w:right="300" w:bottom="280" w:left="560" w:header="720" w:footer="720" w:gutter="0"/>
+      <w:pgSz w:w="11910" w:h="16840"/>
+      <w:pgMar w:top="300" w:right="280" w:bottom="560" w:left="560" w:header="720" w:footer="720" w:gutter="0"/>
       <w:cols w:space="720"/>
+      <w:docGrid w:linePitch="299"/>
     </w:sectPr>
   </w:body>
 </w:document>
@@ -1242,6 +1211,7 @@
     <w:lsdException w:name="HTML Sample" w:semiHidden="1" w:unhideWhenUsed="1"/>
     <w:lsdException w:name="HTML Typewriter" w:semiHidden="1" w:unhideWhenUsed="1"/>
     <w:lsdException w:name="HTML Variable" w:semiHidden="1" w:unhideWhenUsed="1"/>
+    <w:lsdException w:name="Normal Table" w:semiHidden="1" w:unhideWhenUsed="1"/>
     <w:lsdException w:name="annotation subject" w:semiHidden="1" w:unhideWhenUsed="1"/>
     <w:lsdException w:name="No List" w:semiHidden="1" w:unhideWhenUsed="1"/>
     <w:lsdException w:name="Outline List 1" w:semiHidden="1" w:unhideWhenUsed="1"/>
@@ -1284,8 +1254,11 @@
     <w:lsdException w:name="Table Contemporary" w:semiHidden="1" w:unhideWhenUsed="1"/>
     <w:lsdException w:name="Table Elegant" w:semiHidden="1" w:unhideWhenUsed="1"/>
     <w:lsdException w:name="Table Professional" w:semiHidden="1" w:unhideWhenUsed="1"/>
+    <w:lsdException w:name="Table Subtle 1" w:semiHidden="1" w:unhideWhenUsed="1"/>
     <w:lsdException w:name="Table Subtle 2" w:semiHidden="1" w:unhideWhenUsed="1"/>
     <w:lsdException w:name="Table Web 1" w:semiHidden="1" w:unhideWhenUsed="1"/>
+    <w:lsdException w:name="Table Web 2" w:semiHidden="1" w:unhideWhenUsed="1"/>
+    <w:lsdException w:name="Table Web 3" w:semiHidden="1" w:unhideWhenUsed="1"/>
     <w:lsdException w:name="Balloon Text" w:semiHidden="1" w:unhideWhenUsed="1"/>
     <w:lsdException w:name="Table Grid" w:uiPriority="39"/>
     <w:lsdException w:name="Table Theme" w:semiHidden="1" w:unhideWhenUsed="1"/>
@@ -1592,6 +1565,7 @@
   <w:style w:type="paragraph" w:styleId="a4">
     <w:name w:val="Title"/>
     <w:basedOn w:val="a"/>
+    <w:link w:val="a5"/>
     <w:uiPriority w:val="1"/>
     <w:qFormat/>
     <w:pPr>
@@ -1605,7 +1579,7 @@
       <w:szCs w:val="28"/>
     </w:rPr>
   </w:style>
-  <w:style w:type="paragraph" w:styleId="a5">
+  <w:style w:type="paragraph" w:styleId="a6">
     <w:name w:val="List Paragraph"/>
     <w:basedOn w:val="a"/>
     <w:uiPriority w:val="1"/>
@@ -1616,6 +1590,37 @@
     <w:basedOn w:val="a"/>
     <w:uiPriority w:val="1"/>
     <w:qFormat/>
+  </w:style>
+  <w:style w:type="table" w:styleId="a7">
+    <w:name w:val="Table Grid"/>
+    <w:basedOn w:val="a1"/>
+    <w:uiPriority w:val="39"/>
+    <w:rsid w:val="00A7218C"/>
+    <w:tblPr>
+      <w:tblBorders>
+        <w:top w:val="single" w:sz="4" w:space="0" w:color="auto"/>
+        <w:left w:val="single" w:sz="4" w:space="0" w:color="auto"/>
+        <w:bottom w:val="single" w:sz="4" w:space="0" w:color="auto"/>
+        <w:right w:val="single" w:sz="4" w:space="0" w:color="auto"/>
+        <w:insideH w:val="single" w:sz="4" w:space="0" w:color="auto"/>
+        <w:insideV w:val="single" w:sz="4" w:space="0" w:color="auto"/>
+      </w:tblBorders>
+    </w:tblPr>
+  </w:style>
+  <w:style w:type="character" w:customStyle="1" w:styleId="a5">
+    <w:name w:val="Заголовок Знак"/>
+    <w:basedOn w:val="a0"/>
+    <w:link w:val="a4"/>
+    <w:uiPriority w:val="1"/>
+    <w:rsid w:val="00A7218C"/>
+    <w:rPr>
+      <w:rFonts w:cs="Calibri"/>
+      <w:b/>
+      <w:bCs/>
+      <w:sz w:val="28"/>
+      <w:szCs w:val="28"/>
+      <w:lang w:eastAsia="en-US"/>
+    </w:rPr>
   </w:style>
 </w:styles>
 </file>

</xml_diff>